<commit_message>
added more exercises, with a simple setup sending message objects from client to server using blockingcollection on both sides
</commit_message>
<xml_diff>
--- a/07 Networks/Exercise - Client-Server communication.docx
+++ b/07 Networks/Exercise - Client-Server communication.docx
@@ -1,6 +1,6 @@
 
 <file path=word/document.xml><?xml version="1.0" encoding="utf-8"?>
-<w:document xmlns:wpc="http://schemas.microsoft.com/office/word/2010/wordprocessingCanvas" xmlns:cx="http://schemas.microsoft.com/office/drawing/2014/chartex" xmlns:cx1="http://schemas.microsoft.com/office/drawing/2015/9/8/chartex" xmlns:mc="http://schemas.openxmlformats.org/markup-compatibility/2006" xmlns:o="urn:schemas-microsoft-com:office:office" xmlns:r="http://schemas.openxmlformats.org/officeDocument/2006/relationships" xmlns:m="http://schemas.openxmlformats.org/officeDocument/2006/math" xmlns:v="urn:schemas-microsoft-com:vml" xmlns:wp14="http://schemas.microsoft.com/office/word/2010/wordprocessingDrawing" xmlns:wp="http://schemas.openxmlformats.org/drawingml/2006/wordprocessingDrawing" xmlns:w10="urn:schemas-microsoft-com:office:word" xmlns:w="http://schemas.openxmlformats.org/wordprocessingml/2006/main" xmlns:w14="http://schemas.microsoft.com/office/word/2010/wordml" xmlns:w15="http://schemas.microsoft.com/office/word/2012/wordml" xmlns:w16se="http://schemas.microsoft.com/office/word/2015/wordml/symex" xmlns:wpg="http://schemas.microsoft.com/office/word/2010/wordprocessingGroup" xmlns:wpi="http://schemas.microsoft.com/office/word/2010/wordprocessingInk" xmlns:wne="http://schemas.microsoft.com/office/word/2006/wordml" xmlns:wps="http://schemas.microsoft.com/office/word/2010/wordprocessingShape" mc:Ignorable="w14 w15 w16se wp14">
+<w:document xmlns:wpc="http://schemas.microsoft.com/office/word/2010/wordprocessingCanvas" xmlns:cx="http://schemas.microsoft.com/office/drawing/2014/chartex" xmlns:cx1="http://schemas.microsoft.com/office/drawing/2015/9/8/chartex" xmlns:cx2="http://schemas.microsoft.com/office/drawing/2015/10/21/chartex" xmlns:cx3="http://schemas.microsoft.com/office/drawing/2016/5/9/chartex" xmlns:cx4="http://schemas.microsoft.com/office/drawing/2016/5/10/chartex" xmlns:cx5="http://schemas.microsoft.com/office/drawing/2016/5/11/chartex" xmlns:cx6="http://schemas.microsoft.com/office/drawing/2016/5/12/chartex" xmlns:cx7="http://schemas.microsoft.com/office/drawing/2016/5/13/chartex" xmlns:cx8="http://schemas.microsoft.com/office/drawing/2016/5/14/chartex" xmlns:mc="http://schemas.openxmlformats.org/markup-compatibility/2006" xmlns:aink="http://schemas.microsoft.com/office/drawing/2016/ink" xmlns:am3d="http://schemas.microsoft.com/office/drawing/2017/model3d" xmlns:o="urn:schemas-microsoft-com:office:office" xmlns:oel="http://schemas.microsoft.com/office/2019/extlst" xmlns:r="http://schemas.openxmlformats.org/officeDocument/2006/relationships" xmlns:m="http://schemas.openxmlformats.org/officeDocument/2006/math" xmlns:v="urn:schemas-microsoft-com:vml" xmlns:wp14="http://schemas.microsoft.com/office/word/2010/wordprocessingDrawing" xmlns:wp="http://schemas.openxmlformats.org/drawingml/2006/wordprocessingDrawing" xmlns:w10="urn:schemas-microsoft-com:office:word" xmlns:w="http://schemas.openxmlformats.org/wordprocessingml/2006/main" xmlns:w14="http://schemas.microsoft.com/office/word/2010/wordml" xmlns:w15="http://schemas.microsoft.com/office/word/2012/wordml" xmlns:w16cex="http://schemas.microsoft.com/office/word/2018/wordml/cex" xmlns:w16cid="http://schemas.microsoft.com/office/word/2016/wordml/cid" xmlns:w16="http://schemas.microsoft.com/office/word/2018/wordml" xmlns:w16du="http://schemas.microsoft.com/office/word/2023/wordml/word16du" xmlns:w16sdtdh="http://schemas.microsoft.com/office/word/2020/wordml/sdtdatahash" xmlns:w16sdtfl="http://schemas.microsoft.com/office/word/2024/wordml/sdtformatlock" xmlns:w16se="http://schemas.microsoft.com/office/word/2015/wordml/symex" xmlns:wpg="http://schemas.microsoft.com/office/word/2010/wordprocessingGroup" xmlns:wpi="http://schemas.microsoft.com/office/word/2010/wordprocessingInk" xmlns:wne="http://schemas.microsoft.com/office/word/2006/wordml" xmlns:wps="http://schemas.microsoft.com/office/word/2010/wordprocessingShape" mc:Ignorable="w14 w15 w16se w16cid w16 w16cex w16sdtdh w16sdtfl w16du wp14">
   <w:body>
     <w:p>
       <w:pPr>
@@ -247,8 +247,6 @@
           <w:lang w:val="en-US"/>
         </w:rPr>
       </w:pPr>
-      <w:bookmarkStart w:id="0" w:name="_GoBack"/>
-      <w:bookmarkEnd w:id="0"/>
       <w:r>
         <w:rPr>
           <w:lang w:val="en-US"/>
@@ -273,19 +271,723 @@
         <w:rPr>
           <w:lang w:val="en-US"/>
         </w:rPr>
-        <w:t>Run both client and server on the same PC and use the loopback address.</w:t>
-      </w:r>
-    </w:p>
-    <w:p>
-      <w:pPr>
-        <w:rPr>
-          <w:lang w:val="en-US"/>
-        </w:rPr>
-      </w:pPr>
+        <w:t>Run both client and server on the same PC and use the loopback address</w:t>
+      </w:r>
+      <w:r>
+        <w:rPr>
+          <w:lang w:val="en-US"/>
+        </w:rPr>
+        <w:t xml:space="preserve"> – 127.0.0.1</w:t>
+      </w:r>
+    </w:p>
+    <w:p>
+      <w:pPr>
+        <w:rPr>
+          <w:i/>
+          <w:iCs/>
+          <w:lang w:val="en-US"/>
+        </w:rPr>
+      </w:pPr>
+    </w:p>
+    <w:p>
+      <w:pPr>
+        <w:rPr>
+          <w:i/>
+          <w:iCs/>
+          <w:lang w:val="en-US"/>
+        </w:rPr>
+      </w:pPr>
+      <w:r>
+        <w:rPr>
+          <w:i/>
+          <w:iCs/>
+          <w:lang w:val="en-US"/>
+        </w:rPr>
+        <w:t xml:space="preserve">Tip: Open two Visual Studio windows and </w:t>
+      </w:r>
+      <w:r>
+        <w:rPr>
+          <w:i/>
+          <w:iCs/>
+          <w:lang w:val="en-US"/>
+        </w:rPr>
+        <w:t>work with the client in one and the server in the other one. This way, you can start a debugging session for both client and server at the same time.</w:t>
+      </w:r>
+    </w:p>
+    <w:p>
+      <w:pPr>
+        <w:rPr>
+          <w:lang w:val="en-US"/>
+        </w:rPr>
+      </w:pPr>
+    </w:p>
+    <w:p>
+      <w:pPr>
+        <w:rPr>
+          <w:b/>
+          <w:bCs/>
+          <w:lang w:val="en-US"/>
+        </w:rPr>
+      </w:pPr>
+    </w:p>
+    <w:p>
+      <w:pPr>
+        <w:spacing w:after="200" w:line="276" w:lineRule="auto"/>
+        <w:rPr>
+          <w:b/>
+          <w:bCs/>
+          <w:lang w:val="en-US"/>
+        </w:rPr>
+      </w:pPr>
+      <w:r>
+        <w:rPr>
+          <w:b/>
+          <w:bCs/>
+          <w:lang w:val="en-US"/>
+        </w:rPr>
+        <w:br w:type="page"/>
+      </w:r>
+    </w:p>
+    <w:p>
+      <w:pPr>
+        <w:rPr>
+          <w:b/>
+          <w:bCs/>
+          <w:lang w:val="en-US"/>
+        </w:rPr>
+      </w:pPr>
+      <w:r>
+        <w:rPr>
+          <w:b/>
+          <w:bCs/>
+          <w:lang w:val="en-US"/>
+        </w:rPr>
+        <w:lastRenderedPageBreak/>
+        <w:t>Exercise 2:</w:t>
+      </w:r>
+    </w:p>
+    <w:p>
+      <w:pPr>
+        <w:rPr>
+          <w:lang w:val="en-US"/>
+        </w:rPr>
+      </w:pPr>
+      <w:r>
+        <w:rPr>
+          <w:lang w:val="en-US"/>
+        </w:rPr>
+        <w:t>The message generation and transmission</w:t>
+      </w:r>
+      <w:r>
+        <w:rPr>
+          <w:lang w:val="en-US"/>
+        </w:rPr>
+        <w:t xml:space="preserve"> </w:t>
+      </w:r>
+      <w:r>
+        <w:rPr>
+          <w:lang w:val="en-US"/>
+        </w:rPr>
+        <w:t xml:space="preserve">on the client side </w:t>
+      </w:r>
+      <w:r>
+        <w:rPr>
+          <w:lang w:val="en-US"/>
+        </w:rPr>
+        <w:t>shall now be handled by two different threads</w:t>
+      </w:r>
+      <w:r>
+        <w:rPr>
+          <w:lang w:val="en-US"/>
+        </w:rPr>
+        <w:t xml:space="preserve"> and follow the producer-consumer pattern, where the producer </w:t>
+      </w:r>
+      <w:r>
+        <w:rPr>
+          <w:lang w:val="en-US"/>
+        </w:rPr>
+        <w:t xml:space="preserve">sends data to the consumer using a queue (a </w:t>
+      </w:r>
+      <w:proofErr w:type="spellStart"/>
+      <w:r>
+        <w:rPr>
+          <w:lang w:val="en-US"/>
+        </w:rPr>
+        <w:t>BlockingCollection</w:t>
+      </w:r>
+      <w:proofErr w:type="spellEnd"/>
+      <w:r>
+        <w:rPr>
+          <w:lang w:val="en-US"/>
+        </w:rPr>
+        <w:t xml:space="preserve"> in C#).</w:t>
+      </w:r>
+    </w:p>
+    <w:p>
+      <w:pPr>
+        <w:rPr>
+          <w:lang w:val="en-US"/>
+        </w:rPr>
+      </w:pPr>
+    </w:p>
+    <w:p>
+      <w:pPr>
+        <w:rPr>
+          <w:lang w:val="en-US"/>
+        </w:rPr>
+      </w:pPr>
+      <w:r>
+        <w:rPr>
+          <w:lang w:val="en-US"/>
+        </w:rPr>
+        <w:t xml:space="preserve">Likewise </w:t>
+      </w:r>
+      <w:r>
+        <w:rPr>
+          <w:lang w:val="en-US"/>
+        </w:rPr>
+        <w:t>on the server side, the reception of data</w:t>
+      </w:r>
+      <w:r>
+        <w:rPr>
+          <w:lang w:val="en-US"/>
+        </w:rPr>
+        <w:t xml:space="preserve"> and processing of data shall be handled by two different threads and follow the</w:t>
+      </w:r>
+      <w:r>
+        <w:rPr>
+          <w:lang w:val="en-US"/>
+        </w:rPr>
+        <w:t xml:space="preserve"> producer-consumer pattern. The producer thread shall decode the </w:t>
+      </w:r>
+      <w:r>
+        <w:rPr>
+          <w:lang w:val="en-US"/>
+        </w:rPr>
+        <w:t xml:space="preserve">data received on the socket, create the corresponding message and </w:t>
+      </w:r>
+      <w:r>
+        <w:rPr>
+          <w:lang w:val="en-US"/>
+        </w:rPr>
+        <w:t>send it to the consumer using a queue (</w:t>
+      </w:r>
+      <w:r>
+        <w:rPr>
+          <w:lang w:val="en-US"/>
+        </w:rPr>
+        <w:t xml:space="preserve">a </w:t>
+      </w:r>
+      <w:proofErr w:type="spellStart"/>
+      <w:r>
+        <w:rPr>
+          <w:lang w:val="en-US"/>
+        </w:rPr>
+        <w:t>BlockingCollection</w:t>
+      </w:r>
+      <w:proofErr w:type="spellEnd"/>
+      <w:r>
+        <w:rPr>
+          <w:lang w:val="en-US"/>
+        </w:rPr>
+        <w:t xml:space="preserve"> in C#).</w:t>
+      </w:r>
+    </w:p>
+    <w:p>
+      <w:pPr>
+        <w:rPr>
+          <w:lang w:val="en-US"/>
+        </w:rPr>
+      </w:pPr>
+    </w:p>
+    <w:p>
+      <w:pPr>
+        <w:rPr>
+          <w:lang w:val="en-US"/>
+        </w:rPr>
+      </w:pPr>
+      <w:r>
+        <w:rPr>
+          <w:lang w:val="en-US"/>
+        </w:rPr>
+        <w:t>The design will look like this:</w:t>
+      </w:r>
+    </w:p>
+    <w:p>
+      <w:pPr>
+        <w:rPr>
+          <w:lang w:val="en-US"/>
+        </w:rPr>
+      </w:pPr>
+      <w:r>
+        <w:rPr>
+          <w:noProof/>
+        </w:rPr>
+        <w:drawing>
+          <wp:inline distT="0" distB="0" distL="0" distR="0" wp14:anchorId="411B0027" wp14:editId="04DFDAB6">
+            <wp:extent cx="6570622" cy="2380891"/>
+            <wp:effectExtent l="0" t="0" r="1905" b="635"/>
+            <wp:docPr id="1223786036" name="Picture 4" descr="A white screen with black lines and words&#10;&#10;AI-generated content may be incorrect."/>
+            <wp:cNvGraphicFramePr>
+              <a:graphicFrameLocks xmlns:a="http://schemas.openxmlformats.org/drawingml/2006/main" noChangeAspect="1"/>
+            </wp:cNvGraphicFramePr>
+            <a:graphic xmlns:a="http://schemas.openxmlformats.org/drawingml/2006/main">
+              <a:graphicData uri="http://schemas.openxmlformats.org/drawingml/2006/picture">
+                <pic:pic xmlns:pic="http://schemas.openxmlformats.org/drawingml/2006/picture">
+                  <pic:nvPicPr>
+                    <pic:cNvPr id="1223786036" name="Picture 4" descr="A white screen with black lines and words&#10;&#10;AI-generated content may be incorrect."/>
+                    <pic:cNvPicPr>
+                      <a:picLocks noChangeAspect="1" noChangeArrowheads="1"/>
+                    </pic:cNvPicPr>
+                  </pic:nvPicPr>
+                  <pic:blipFill>
+                    <a:blip r:embed="rId8" cstate="print">
+                      <a:extLst>
+                        <a:ext uri="{28A0092B-C50C-407E-A947-70E740481C1C}">
+                          <a14:useLocalDpi xmlns:a14="http://schemas.microsoft.com/office/drawing/2010/main" val="0"/>
+                        </a:ext>
+                      </a:extLst>
+                    </a:blip>
+                    <a:srcRect/>
+                    <a:stretch>
+                      <a:fillRect/>
+                    </a:stretch>
+                  </pic:blipFill>
+                  <pic:spPr bwMode="auto">
+                    <a:xfrm>
+                      <a:off x="0" y="0"/>
+                      <a:ext cx="6601468" cy="2392068"/>
+                    </a:xfrm>
+                    <a:prstGeom prst="rect">
+                      <a:avLst/>
+                    </a:prstGeom>
+                    <a:noFill/>
+                    <a:ln>
+                      <a:noFill/>
+                    </a:ln>
+                  </pic:spPr>
+                </pic:pic>
+              </a:graphicData>
+            </a:graphic>
+          </wp:inline>
+        </w:drawing>
+      </w:r>
+    </w:p>
+    <w:p>
+      <w:pPr>
+        <w:rPr>
+          <w:lang w:val="en-US"/>
+        </w:rPr>
+      </w:pPr>
+    </w:p>
+    <w:p>
+      <w:pPr>
+        <w:pStyle w:val="ListParagraph"/>
+        <w:numPr>
+          <w:ilvl w:val="0"/>
+          <w:numId w:val="16"/>
+        </w:numPr>
+        <w:rPr>
+          <w:lang w:val="en-US"/>
+        </w:rPr>
+      </w:pPr>
+      <w:r>
+        <w:rPr>
+          <w:lang w:val="en-US"/>
+        </w:rPr>
+        <w:t>Start by defining the Message class</w:t>
+      </w:r>
+      <w:r>
+        <w:rPr>
+          <w:lang w:val="en-US"/>
+        </w:rPr>
+        <w:t>.</w:t>
+      </w:r>
+      <w:r>
+        <w:rPr>
+          <w:lang w:val="en-US"/>
+        </w:rPr>
+        <w:t xml:space="preserve"> </w:t>
+      </w:r>
+    </w:p>
+    <w:p>
+      <w:pPr>
+        <w:rPr>
+          <w:lang w:val="en-US"/>
+        </w:rPr>
+      </w:pPr>
+      <w:r>
+        <w:rPr>
+          <w:lang w:val="en-US"/>
+        </w:rPr>
+        <w:t>This shall be a simple data class</w:t>
+      </w:r>
+      <w:r>
+        <w:rPr>
+          <w:lang w:val="en-US"/>
+        </w:rPr>
+        <w:t xml:space="preserve"> (a DTO)</w:t>
+      </w:r>
+      <w:r>
+        <w:rPr>
+          <w:lang w:val="en-US"/>
+        </w:rPr>
+        <w:t xml:space="preserve">, with public properties to allow </w:t>
+      </w:r>
+      <w:r>
+        <w:rPr>
+          <w:lang w:val="en-US"/>
+        </w:rPr>
+        <w:t xml:space="preserve">it to be used by the JSON </w:t>
+      </w:r>
+      <w:r>
+        <w:rPr>
+          <w:lang w:val="en-US"/>
+        </w:rPr>
+        <w:t xml:space="preserve">serializer. </w:t>
+      </w:r>
+      <w:r>
+        <w:rPr>
+          <w:lang w:val="en-US"/>
+        </w:rPr>
+        <w:t>This class must have the</w:t>
+      </w:r>
+      <w:r>
+        <w:rPr>
+          <w:lang w:val="en-US"/>
+        </w:rPr>
+        <w:t xml:space="preserve"> properties on both client and server</w:t>
+      </w:r>
+      <w:r>
+        <w:rPr>
+          <w:lang w:val="en-US"/>
+        </w:rPr>
+        <w:t>, to allow it to be converted to/from JSON.</w:t>
+      </w:r>
+    </w:p>
+    <w:p>
+      <w:pPr>
+        <w:rPr>
+          <w:lang w:val="en-US"/>
+        </w:rPr>
+      </w:pPr>
+      <w:r>
+        <w:rPr>
+          <w:lang w:val="en-US"/>
+        </w:rPr>
+        <w:t>For a start, just</w:t>
+      </w:r>
+      <w:r>
+        <w:rPr>
+          <w:lang w:val="en-US"/>
+        </w:rPr>
+        <w:t xml:space="preserve"> give each message a number and a text string to send:</w:t>
+      </w:r>
+    </w:p>
+    <w:p>
+      <w:pPr>
+        <w:rPr>
+          <w:lang w:val="en-US"/>
+        </w:rPr>
+      </w:pPr>
+    </w:p>
+    <w:p>
+      <w:pPr>
+        <w:rPr>
+          <w:lang w:val="en-US"/>
+        </w:rPr>
+      </w:pPr>
+      <w:r>
+        <w:rPr>
+          <w:lang w:val="en-US"/>
+        </w:rPr>
+        <w:drawing>
+          <wp:inline distT="0" distB="0" distL="0" distR="0" wp14:anchorId="13B5D827" wp14:editId="3CC210FF">
+            <wp:extent cx="1037470" cy="664234"/>
+            <wp:effectExtent l="0" t="0" r="0" b="2540"/>
+            <wp:docPr id="1296370365" name="Picture 1" descr="A white rectangular box with black text&#10;&#10;AI-generated content may be incorrect."/>
+            <wp:cNvGraphicFramePr>
+              <a:graphicFrameLocks xmlns:a="http://schemas.openxmlformats.org/drawingml/2006/main" noChangeAspect="1"/>
+            </wp:cNvGraphicFramePr>
+            <a:graphic xmlns:a="http://schemas.openxmlformats.org/drawingml/2006/main">
+              <a:graphicData uri="http://schemas.openxmlformats.org/drawingml/2006/picture">
+                <pic:pic xmlns:pic="http://schemas.openxmlformats.org/drawingml/2006/picture">
+                  <pic:nvPicPr>
+                    <pic:cNvPr id="1296370365" name="Picture 1" descr="A white rectangular box with black text&#10;&#10;AI-generated content may be incorrect."/>
+                    <pic:cNvPicPr/>
+                  </pic:nvPicPr>
+                  <pic:blipFill>
+                    <a:blip r:embed="rId9"/>
+                    <a:stretch>
+                      <a:fillRect/>
+                    </a:stretch>
+                  </pic:blipFill>
+                  <pic:spPr>
+                    <a:xfrm>
+                      <a:off x="0" y="0"/>
+                      <a:ext cx="1043235" cy="667925"/>
+                    </a:xfrm>
+                    <a:prstGeom prst="rect">
+                      <a:avLst/>
+                    </a:prstGeom>
+                  </pic:spPr>
+                </pic:pic>
+              </a:graphicData>
+            </a:graphic>
+          </wp:inline>
+        </w:drawing>
+      </w:r>
+    </w:p>
+    <w:p>
+      <w:pPr>
+        <w:rPr>
+          <w:lang w:val="en-US"/>
+        </w:rPr>
+      </w:pPr>
+    </w:p>
+    <w:p>
+      <w:pPr>
+        <w:pStyle w:val="ListParagraph"/>
+        <w:numPr>
+          <w:ilvl w:val="0"/>
+          <w:numId w:val="16"/>
+        </w:numPr>
+        <w:rPr>
+          <w:lang w:val="en-US"/>
+        </w:rPr>
+      </w:pPr>
+      <w:r>
+        <w:rPr>
+          <w:lang w:val="en-US"/>
+        </w:rPr>
+        <w:t>Now</w:t>
+      </w:r>
+      <w:r>
+        <w:rPr>
+          <w:lang w:val="en-US"/>
+        </w:rPr>
+        <w:t>,</w:t>
+      </w:r>
+      <w:r>
+        <w:rPr>
+          <w:lang w:val="en-US"/>
+        </w:rPr>
+        <w:t xml:space="preserve"> on the client side, create the </w:t>
+      </w:r>
+      <w:proofErr w:type="spellStart"/>
+      <w:r>
+        <w:rPr>
+          <w:lang w:val="en-US"/>
+        </w:rPr>
+        <w:t>DataGenerator</w:t>
+      </w:r>
+      <w:proofErr w:type="spellEnd"/>
+      <w:r>
+        <w:rPr>
+          <w:lang w:val="en-US"/>
+        </w:rPr>
+        <w:t xml:space="preserve"> </w:t>
+      </w:r>
+      <w:r>
+        <w:rPr>
+          <w:lang w:val="en-US"/>
+        </w:rPr>
+        <w:t xml:space="preserve">and send data from the </w:t>
+      </w:r>
+      <w:proofErr w:type="spellStart"/>
+      <w:r>
+        <w:rPr>
+          <w:lang w:val="en-US"/>
+        </w:rPr>
+        <w:t>DataGenerator</w:t>
+      </w:r>
+      <w:proofErr w:type="spellEnd"/>
+      <w:r>
+        <w:rPr>
+          <w:lang w:val="en-US"/>
+        </w:rPr>
+        <w:t xml:space="preserve"> to </w:t>
+      </w:r>
+      <w:proofErr w:type="gramStart"/>
+      <w:r>
+        <w:rPr>
+          <w:lang w:val="en-US"/>
+        </w:rPr>
+        <w:t xml:space="preserve">the </w:t>
+      </w:r>
+      <w:proofErr w:type="spellStart"/>
+      <w:r>
+        <w:rPr>
+          <w:lang w:val="en-US"/>
+        </w:rPr>
+        <w:t>SocketClient</w:t>
+      </w:r>
+      <w:proofErr w:type="spellEnd"/>
+      <w:proofErr w:type="gramEnd"/>
+      <w:r>
+        <w:rPr>
+          <w:lang w:val="en-US"/>
+        </w:rPr>
+        <w:t xml:space="preserve"> using the </w:t>
+      </w:r>
+      <w:proofErr w:type="spellStart"/>
+      <w:r>
+        <w:rPr>
+          <w:lang w:val="en-US"/>
+        </w:rPr>
+        <w:t>BlockingCollection</w:t>
+      </w:r>
+      <w:proofErr w:type="spellEnd"/>
+      <w:r>
+        <w:rPr>
+          <w:lang w:val="en-US"/>
+        </w:rPr>
+        <w:t xml:space="preserve">. </w:t>
+      </w:r>
+      <w:r>
+        <w:rPr>
+          <w:lang w:val="en-US"/>
+        </w:rPr>
+        <w:t xml:space="preserve">You can run this client without changing the server and </w:t>
+      </w:r>
+      <w:proofErr w:type="gramStart"/>
+      <w:r>
+        <w:rPr>
+          <w:lang w:val="en-US"/>
+        </w:rPr>
+        <w:t>observe,</w:t>
+      </w:r>
+      <w:proofErr w:type="gramEnd"/>
+      <w:r>
+        <w:rPr>
+          <w:lang w:val="en-US"/>
+        </w:rPr>
+        <w:t xml:space="preserve"> that the server now receives JSON formatted data.</w:t>
+      </w:r>
+    </w:p>
+    <w:p>
+      <w:pPr>
+        <w:pStyle w:val="ListParagraph"/>
+        <w:numPr>
+          <w:ilvl w:val="0"/>
+          <w:numId w:val="16"/>
+        </w:numPr>
+        <w:rPr>
+          <w:lang w:val="en-US"/>
+        </w:rPr>
+      </w:pPr>
+      <w:r>
+        <w:rPr>
+          <w:lang w:val="en-US"/>
+        </w:rPr>
+        <w:t>Next, on the server, deserialize the JSON to create a Message</w:t>
+      </w:r>
+      <w:r>
+        <w:rPr>
+          <w:lang w:val="en-US"/>
+        </w:rPr>
+        <w:t xml:space="preserve"> and send it to </w:t>
+      </w:r>
+      <w:r>
+        <w:rPr>
+          <w:lang w:val="en-US"/>
+        </w:rPr>
+        <w:t xml:space="preserve">a </w:t>
+      </w:r>
+      <w:proofErr w:type="spellStart"/>
+      <w:r>
+        <w:rPr>
+          <w:lang w:val="en-US"/>
+        </w:rPr>
+        <w:t>DataUser</w:t>
+      </w:r>
+      <w:proofErr w:type="spellEnd"/>
+      <w:r>
+        <w:rPr>
+          <w:lang w:val="en-US"/>
+        </w:rPr>
+        <w:t xml:space="preserve"> </w:t>
+      </w:r>
+      <w:r>
+        <w:rPr>
+          <w:lang w:val="en-US"/>
+        </w:rPr>
+        <w:t xml:space="preserve">using the </w:t>
+      </w:r>
+      <w:proofErr w:type="spellStart"/>
+      <w:r>
+        <w:rPr>
+          <w:lang w:val="en-US"/>
+        </w:rPr>
+        <w:t>BlockingCollection</w:t>
+      </w:r>
+      <w:proofErr w:type="spellEnd"/>
+      <w:r>
+        <w:rPr>
+          <w:lang w:val="en-US"/>
+        </w:rPr>
+        <w:t>.</w:t>
+      </w:r>
+    </w:p>
+    <w:p>
+      <w:pPr>
+        <w:rPr>
+          <w:lang w:val="en-US"/>
+        </w:rPr>
+      </w:pPr>
+    </w:p>
+    <w:p>
+      <w:pPr>
+        <w:rPr>
+          <w:b/>
+          <w:bCs/>
+          <w:lang w:val="en-US"/>
+        </w:rPr>
+      </w:pPr>
+      <w:r>
+        <w:rPr>
+          <w:b/>
+          <w:bCs/>
+          <w:lang w:val="en-US"/>
+        </w:rPr>
+        <w:t>Exercise 3:</w:t>
+      </w:r>
+    </w:p>
+    <w:p>
+      <w:pPr>
+        <w:rPr>
+          <w:lang w:val="en-US"/>
+        </w:rPr>
+      </w:pPr>
+      <w:r>
+        <w:rPr>
+          <w:lang w:val="en-US"/>
+        </w:rPr>
+        <w:t xml:space="preserve">Run the client and server on different computers on the network. </w:t>
+      </w:r>
+    </w:p>
+    <w:p>
+      <w:pPr>
+        <w:rPr>
+          <w:lang w:val="en-US"/>
+        </w:rPr>
+      </w:pPr>
+      <w:r>
+        <w:rPr>
+          <w:lang w:val="en-US"/>
+        </w:rPr>
+        <w:t xml:space="preserve">To do this, you must figure out which IP address to connect to from the client and </w:t>
+      </w:r>
+      <w:r>
+        <w:rPr>
+          <w:lang w:val="en-US"/>
+        </w:rPr>
+        <w:t>how to listen for external connections on the server.</w:t>
+      </w:r>
     </w:p>
     <w:sectPr>
-      <w:headerReference w:type="default" r:id="rId8"/>
-      <w:footerReference w:type="default" r:id="rId9"/>
+      <w:headerReference w:type="default" r:id="rId10"/>
+      <w:footerReference w:type="default" r:id="rId11"/>
       <w:pgSz w:w="11906" w:h="16838"/>
       <w:pgMar w:top="1560" w:right="1134" w:bottom="851" w:left="1134" w:header="708" w:footer="271" w:gutter="0"/>
       <w:cols w:space="708"/>
@@ -296,7 +998,7 @@
 </file>
 
 <file path=word/endnotes.xml><?xml version="1.0" encoding="utf-8"?>
-<w:endnotes xmlns:wpc="http://schemas.microsoft.com/office/word/2010/wordprocessingCanvas" xmlns:cx="http://schemas.microsoft.com/office/drawing/2014/chartex" xmlns:cx1="http://schemas.microsoft.com/office/drawing/2015/9/8/chartex" xmlns:mc="http://schemas.openxmlformats.org/markup-compatibility/2006" xmlns:o="urn:schemas-microsoft-com:office:office" xmlns:r="http://schemas.openxmlformats.org/officeDocument/2006/relationships" xmlns:m="http://schemas.openxmlformats.org/officeDocument/2006/math" xmlns:v="urn:schemas-microsoft-com:vml" xmlns:wp14="http://schemas.microsoft.com/office/word/2010/wordprocessingDrawing" xmlns:wp="http://schemas.openxmlformats.org/drawingml/2006/wordprocessingDrawing" xmlns:w10="urn:schemas-microsoft-com:office:word" xmlns:w="http://schemas.openxmlformats.org/wordprocessingml/2006/main" xmlns:w14="http://schemas.microsoft.com/office/word/2010/wordml" xmlns:w15="http://schemas.microsoft.com/office/word/2012/wordml" xmlns:w16se="http://schemas.microsoft.com/office/word/2015/wordml/symex" xmlns:wpg="http://schemas.microsoft.com/office/word/2010/wordprocessingGroup" xmlns:wpi="http://schemas.microsoft.com/office/word/2010/wordprocessingInk" xmlns:wne="http://schemas.microsoft.com/office/word/2006/wordml" xmlns:wps="http://schemas.microsoft.com/office/word/2010/wordprocessingShape" mc:Ignorable="w14 w15 w16se wp14">
+<w:endnotes xmlns:wpc="http://schemas.microsoft.com/office/word/2010/wordprocessingCanvas" xmlns:cx="http://schemas.microsoft.com/office/drawing/2014/chartex" xmlns:cx1="http://schemas.microsoft.com/office/drawing/2015/9/8/chartex" xmlns:cx2="http://schemas.microsoft.com/office/drawing/2015/10/21/chartex" xmlns:cx3="http://schemas.microsoft.com/office/drawing/2016/5/9/chartex" xmlns:cx4="http://schemas.microsoft.com/office/drawing/2016/5/10/chartex" xmlns:cx5="http://schemas.microsoft.com/office/drawing/2016/5/11/chartex" xmlns:cx6="http://schemas.microsoft.com/office/drawing/2016/5/12/chartex" xmlns:cx7="http://schemas.microsoft.com/office/drawing/2016/5/13/chartex" xmlns:cx8="http://schemas.microsoft.com/office/drawing/2016/5/14/chartex" xmlns:mc="http://schemas.openxmlformats.org/markup-compatibility/2006" xmlns:aink="http://schemas.microsoft.com/office/drawing/2016/ink" xmlns:am3d="http://schemas.microsoft.com/office/drawing/2017/model3d" xmlns:o="urn:schemas-microsoft-com:office:office" xmlns:oel="http://schemas.microsoft.com/office/2019/extlst" xmlns:r="http://schemas.openxmlformats.org/officeDocument/2006/relationships" xmlns:m="http://schemas.openxmlformats.org/officeDocument/2006/math" xmlns:v="urn:schemas-microsoft-com:vml" xmlns:wp14="http://schemas.microsoft.com/office/word/2010/wordprocessingDrawing" xmlns:wp="http://schemas.openxmlformats.org/drawingml/2006/wordprocessingDrawing" xmlns:w10="urn:schemas-microsoft-com:office:word" xmlns:w="http://schemas.openxmlformats.org/wordprocessingml/2006/main" xmlns:w14="http://schemas.microsoft.com/office/word/2010/wordml" xmlns:w15="http://schemas.microsoft.com/office/word/2012/wordml" xmlns:w16cex="http://schemas.microsoft.com/office/word/2018/wordml/cex" xmlns:w16cid="http://schemas.microsoft.com/office/word/2016/wordml/cid" xmlns:w16="http://schemas.microsoft.com/office/word/2018/wordml" xmlns:w16du="http://schemas.microsoft.com/office/word/2023/wordml/word16du" xmlns:w16sdtdh="http://schemas.microsoft.com/office/word/2020/wordml/sdtdatahash" xmlns:w16sdtfl="http://schemas.microsoft.com/office/word/2024/wordml/sdtformatlock" xmlns:w16se="http://schemas.microsoft.com/office/word/2015/wordml/symex" xmlns:wpg="http://schemas.microsoft.com/office/word/2010/wordprocessingGroup" xmlns:wpi="http://schemas.microsoft.com/office/word/2010/wordprocessingInk" xmlns:wne="http://schemas.microsoft.com/office/word/2006/wordml" xmlns:wps="http://schemas.microsoft.com/office/word/2010/wordprocessingShape" mc:Ignorable="w14 w15 w16se w16cid w16 w16cex w16sdtdh w16sdtfl w16du wp14">
   <w:endnote w:type="separator" w:id="-1">
     <w:p>
       <w:r>
@@ -315,7 +1017,7 @@
 </file>
 
 <file path=word/footer1.xml><?xml version="1.0" encoding="utf-8"?>
-<w:ftr xmlns:wpc="http://schemas.microsoft.com/office/word/2010/wordprocessingCanvas" xmlns:cx="http://schemas.microsoft.com/office/drawing/2014/chartex" xmlns:cx1="http://schemas.microsoft.com/office/drawing/2015/9/8/chartex" xmlns:mc="http://schemas.openxmlformats.org/markup-compatibility/2006" xmlns:o="urn:schemas-microsoft-com:office:office" xmlns:r="http://schemas.openxmlformats.org/officeDocument/2006/relationships" xmlns:m="http://schemas.openxmlformats.org/officeDocument/2006/math" xmlns:v="urn:schemas-microsoft-com:vml" xmlns:wp14="http://schemas.microsoft.com/office/word/2010/wordprocessingDrawing" xmlns:wp="http://schemas.openxmlformats.org/drawingml/2006/wordprocessingDrawing" xmlns:w10="urn:schemas-microsoft-com:office:word" xmlns:w="http://schemas.openxmlformats.org/wordprocessingml/2006/main" xmlns:w14="http://schemas.microsoft.com/office/word/2010/wordml" xmlns:w15="http://schemas.microsoft.com/office/word/2012/wordml" xmlns:w16se="http://schemas.microsoft.com/office/word/2015/wordml/symex" xmlns:wpg="http://schemas.microsoft.com/office/word/2010/wordprocessingGroup" xmlns:wpi="http://schemas.microsoft.com/office/word/2010/wordprocessingInk" xmlns:wne="http://schemas.microsoft.com/office/word/2006/wordml" xmlns:wps="http://schemas.microsoft.com/office/word/2010/wordprocessingShape" mc:Ignorable="w14 w15 w16se wp14">
+<w:ftr xmlns:wpc="http://schemas.microsoft.com/office/word/2010/wordprocessingCanvas" xmlns:cx="http://schemas.microsoft.com/office/drawing/2014/chartex" xmlns:cx1="http://schemas.microsoft.com/office/drawing/2015/9/8/chartex" xmlns:cx2="http://schemas.microsoft.com/office/drawing/2015/10/21/chartex" xmlns:cx3="http://schemas.microsoft.com/office/drawing/2016/5/9/chartex" xmlns:cx4="http://schemas.microsoft.com/office/drawing/2016/5/10/chartex" xmlns:cx5="http://schemas.microsoft.com/office/drawing/2016/5/11/chartex" xmlns:cx6="http://schemas.microsoft.com/office/drawing/2016/5/12/chartex" xmlns:cx7="http://schemas.microsoft.com/office/drawing/2016/5/13/chartex" xmlns:cx8="http://schemas.microsoft.com/office/drawing/2016/5/14/chartex" xmlns:mc="http://schemas.openxmlformats.org/markup-compatibility/2006" xmlns:aink="http://schemas.microsoft.com/office/drawing/2016/ink" xmlns:am3d="http://schemas.microsoft.com/office/drawing/2017/model3d" xmlns:o="urn:schemas-microsoft-com:office:office" xmlns:oel="http://schemas.microsoft.com/office/2019/extlst" xmlns:r="http://schemas.openxmlformats.org/officeDocument/2006/relationships" xmlns:m="http://schemas.openxmlformats.org/officeDocument/2006/math" xmlns:v="urn:schemas-microsoft-com:vml" xmlns:wp14="http://schemas.microsoft.com/office/word/2010/wordprocessingDrawing" xmlns:wp="http://schemas.openxmlformats.org/drawingml/2006/wordprocessingDrawing" xmlns:w10="urn:schemas-microsoft-com:office:word" xmlns:w="http://schemas.openxmlformats.org/wordprocessingml/2006/main" xmlns:w14="http://schemas.microsoft.com/office/word/2010/wordml" xmlns:w15="http://schemas.microsoft.com/office/word/2012/wordml" xmlns:w16cex="http://schemas.microsoft.com/office/word/2018/wordml/cex" xmlns:w16cid="http://schemas.microsoft.com/office/word/2016/wordml/cid" xmlns:w16="http://schemas.microsoft.com/office/word/2018/wordml" xmlns:w16du="http://schemas.microsoft.com/office/word/2023/wordml/word16du" xmlns:w16sdtdh="http://schemas.microsoft.com/office/word/2020/wordml/sdtdatahash" xmlns:w16sdtfl="http://schemas.microsoft.com/office/word/2024/wordml/sdtformatlock" xmlns:w16se="http://schemas.microsoft.com/office/word/2015/wordml/symex" xmlns:wpg="http://schemas.microsoft.com/office/word/2010/wordprocessingGroup" xmlns:wpi="http://schemas.microsoft.com/office/word/2010/wordprocessingInk" xmlns:wne="http://schemas.microsoft.com/office/word/2006/wordml" xmlns:wps="http://schemas.microsoft.com/office/word/2010/wordprocessingShape" mc:Ignorable="w14 w15 w16se w16cid w16 w16cex w16sdtdh w16sdtfl w16du wp14">
   <w:sdt>
     <w:sdtPr>
       <w:rPr>
@@ -329,7 +1031,6 @@
         <w:docPartUnique/>
       </w:docPartObj>
     </w:sdtPr>
-    <w:sdtEndPr/>
     <w:sdtContent>
       <w:sdt>
         <w:sdtPr>
@@ -344,7 +1045,6 @@
             <w:docPartUnique/>
           </w:docPartObj>
         </w:sdtPr>
-        <w:sdtEndPr/>
         <w:sdtContent>
           <w:p>
             <w:pPr>
@@ -481,7 +1181,7 @@
 </file>
 
 <file path=word/footnotes.xml><?xml version="1.0" encoding="utf-8"?>
-<w:footnotes xmlns:wpc="http://schemas.microsoft.com/office/word/2010/wordprocessingCanvas" xmlns:cx="http://schemas.microsoft.com/office/drawing/2014/chartex" xmlns:cx1="http://schemas.microsoft.com/office/drawing/2015/9/8/chartex" xmlns:mc="http://schemas.openxmlformats.org/markup-compatibility/2006" xmlns:o="urn:schemas-microsoft-com:office:office" xmlns:r="http://schemas.openxmlformats.org/officeDocument/2006/relationships" xmlns:m="http://schemas.openxmlformats.org/officeDocument/2006/math" xmlns:v="urn:schemas-microsoft-com:vml" xmlns:wp14="http://schemas.microsoft.com/office/word/2010/wordprocessingDrawing" xmlns:wp="http://schemas.openxmlformats.org/drawingml/2006/wordprocessingDrawing" xmlns:w10="urn:schemas-microsoft-com:office:word" xmlns:w="http://schemas.openxmlformats.org/wordprocessingml/2006/main" xmlns:w14="http://schemas.microsoft.com/office/word/2010/wordml" xmlns:w15="http://schemas.microsoft.com/office/word/2012/wordml" xmlns:w16se="http://schemas.microsoft.com/office/word/2015/wordml/symex" xmlns:wpg="http://schemas.microsoft.com/office/word/2010/wordprocessingGroup" xmlns:wpi="http://schemas.microsoft.com/office/word/2010/wordprocessingInk" xmlns:wne="http://schemas.microsoft.com/office/word/2006/wordml" xmlns:wps="http://schemas.microsoft.com/office/word/2010/wordprocessingShape" mc:Ignorable="w14 w15 w16se wp14">
+<w:footnotes xmlns:wpc="http://schemas.microsoft.com/office/word/2010/wordprocessingCanvas" xmlns:cx="http://schemas.microsoft.com/office/drawing/2014/chartex" xmlns:cx1="http://schemas.microsoft.com/office/drawing/2015/9/8/chartex" xmlns:cx2="http://schemas.microsoft.com/office/drawing/2015/10/21/chartex" xmlns:cx3="http://schemas.microsoft.com/office/drawing/2016/5/9/chartex" xmlns:cx4="http://schemas.microsoft.com/office/drawing/2016/5/10/chartex" xmlns:cx5="http://schemas.microsoft.com/office/drawing/2016/5/11/chartex" xmlns:cx6="http://schemas.microsoft.com/office/drawing/2016/5/12/chartex" xmlns:cx7="http://schemas.microsoft.com/office/drawing/2016/5/13/chartex" xmlns:cx8="http://schemas.microsoft.com/office/drawing/2016/5/14/chartex" xmlns:mc="http://schemas.openxmlformats.org/markup-compatibility/2006" xmlns:aink="http://schemas.microsoft.com/office/drawing/2016/ink" xmlns:am3d="http://schemas.microsoft.com/office/drawing/2017/model3d" xmlns:o="urn:schemas-microsoft-com:office:office" xmlns:oel="http://schemas.microsoft.com/office/2019/extlst" xmlns:r="http://schemas.openxmlformats.org/officeDocument/2006/relationships" xmlns:m="http://schemas.openxmlformats.org/officeDocument/2006/math" xmlns:v="urn:schemas-microsoft-com:vml" xmlns:wp14="http://schemas.microsoft.com/office/word/2010/wordprocessingDrawing" xmlns:wp="http://schemas.openxmlformats.org/drawingml/2006/wordprocessingDrawing" xmlns:w10="urn:schemas-microsoft-com:office:word" xmlns:w="http://schemas.openxmlformats.org/wordprocessingml/2006/main" xmlns:w14="http://schemas.microsoft.com/office/word/2010/wordml" xmlns:w15="http://schemas.microsoft.com/office/word/2012/wordml" xmlns:w16cex="http://schemas.microsoft.com/office/word/2018/wordml/cex" xmlns:w16cid="http://schemas.microsoft.com/office/word/2016/wordml/cid" xmlns:w16="http://schemas.microsoft.com/office/word/2018/wordml" xmlns:w16du="http://schemas.microsoft.com/office/word/2023/wordml/word16du" xmlns:w16sdtdh="http://schemas.microsoft.com/office/word/2020/wordml/sdtdatahash" xmlns:w16sdtfl="http://schemas.microsoft.com/office/word/2024/wordml/sdtformatlock" xmlns:w16se="http://schemas.microsoft.com/office/word/2015/wordml/symex" xmlns:wpg="http://schemas.microsoft.com/office/word/2010/wordprocessingGroup" xmlns:wpi="http://schemas.microsoft.com/office/word/2010/wordprocessingInk" xmlns:wne="http://schemas.microsoft.com/office/word/2006/wordml" xmlns:wps="http://schemas.microsoft.com/office/word/2010/wordprocessingShape" mc:Ignorable="w14 w15 w16se w16cid w16 w16cex w16sdtdh w16sdtfl w16du wp14">
   <w:footnote w:type="separator" w:id="-1">
     <w:p>
       <w:r>
@@ -500,7 +1200,7 @@
 </file>
 
 <file path=word/header1.xml><?xml version="1.0" encoding="utf-8"?>
-<w:hdr xmlns:wpc="http://schemas.microsoft.com/office/word/2010/wordprocessingCanvas" xmlns:cx="http://schemas.microsoft.com/office/drawing/2014/chartex" xmlns:cx1="http://schemas.microsoft.com/office/drawing/2015/9/8/chartex" xmlns:mc="http://schemas.openxmlformats.org/markup-compatibility/2006" xmlns:o="urn:schemas-microsoft-com:office:office" xmlns:r="http://schemas.openxmlformats.org/officeDocument/2006/relationships" xmlns:m="http://schemas.openxmlformats.org/officeDocument/2006/math" xmlns:v="urn:schemas-microsoft-com:vml" xmlns:wp14="http://schemas.microsoft.com/office/word/2010/wordprocessingDrawing" xmlns:wp="http://schemas.openxmlformats.org/drawingml/2006/wordprocessingDrawing" xmlns:w10="urn:schemas-microsoft-com:office:word" xmlns:w="http://schemas.openxmlformats.org/wordprocessingml/2006/main" xmlns:w14="http://schemas.microsoft.com/office/word/2010/wordml" xmlns:w15="http://schemas.microsoft.com/office/word/2012/wordml" xmlns:w16se="http://schemas.microsoft.com/office/word/2015/wordml/symex" xmlns:wpg="http://schemas.microsoft.com/office/word/2010/wordprocessingGroup" xmlns:wpi="http://schemas.microsoft.com/office/word/2010/wordprocessingInk" xmlns:wne="http://schemas.microsoft.com/office/word/2006/wordml" xmlns:wps="http://schemas.microsoft.com/office/word/2010/wordprocessingShape" mc:Ignorable="w14 w15 w16se wp14">
+<w:hdr xmlns:wpc="http://schemas.microsoft.com/office/word/2010/wordprocessingCanvas" xmlns:cx="http://schemas.microsoft.com/office/drawing/2014/chartex" xmlns:cx1="http://schemas.microsoft.com/office/drawing/2015/9/8/chartex" xmlns:cx2="http://schemas.microsoft.com/office/drawing/2015/10/21/chartex" xmlns:cx3="http://schemas.microsoft.com/office/drawing/2016/5/9/chartex" xmlns:cx4="http://schemas.microsoft.com/office/drawing/2016/5/10/chartex" xmlns:cx5="http://schemas.microsoft.com/office/drawing/2016/5/11/chartex" xmlns:cx6="http://schemas.microsoft.com/office/drawing/2016/5/12/chartex" xmlns:cx7="http://schemas.microsoft.com/office/drawing/2016/5/13/chartex" xmlns:cx8="http://schemas.microsoft.com/office/drawing/2016/5/14/chartex" xmlns:mc="http://schemas.openxmlformats.org/markup-compatibility/2006" xmlns:aink="http://schemas.microsoft.com/office/drawing/2016/ink" xmlns:am3d="http://schemas.microsoft.com/office/drawing/2017/model3d" xmlns:o="urn:schemas-microsoft-com:office:office" xmlns:oel="http://schemas.microsoft.com/office/2019/extlst" xmlns:r="http://schemas.openxmlformats.org/officeDocument/2006/relationships" xmlns:m="http://schemas.openxmlformats.org/officeDocument/2006/math" xmlns:v="urn:schemas-microsoft-com:vml" xmlns:wp14="http://schemas.microsoft.com/office/word/2010/wordprocessingDrawing" xmlns:wp="http://schemas.openxmlformats.org/drawingml/2006/wordprocessingDrawing" xmlns:w10="urn:schemas-microsoft-com:office:word" xmlns:w="http://schemas.openxmlformats.org/wordprocessingml/2006/main" xmlns:w14="http://schemas.microsoft.com/office/word/2010/wordml" xmlns:w15="http://schemas.microsoft.com/office/word/2012/wordml" xmlns:w16cex="http://schemas.microsoft.com/office/word/2018/wordml/cex" xmlns:w16cid="http://schemas.microsoft.com/office/word/2016/wordml/cid" xmlns:w16="http://schemas.microsoft.com/office/word/2018/wordml" xmlns:w16du="http://schemas.microsoft.com/office/word/2023/wordml/word16du" xmlns:w16sdtdh="http://schemas.microsoft.com/office/word/2020/wordml/sdtdatahash" xmlns:w16sdtfl="http://schemas.microsoft.com/office/word/2024/wordml/sdtformatlock" xmlns:w16se="http://schemas.microsoft.com/office/word/2015/wordml/symex" xmlns:wpg="http://schemas.microsoft.com/office/word/2010/wordprocessingGroup" xmlns:wpi="http://schemas.microsoft.com/office/word/2010/wordprocessingInk" xmlns:wne="http://schemas.microsoft.com/office/word/2006/wordml" xmlns:wps="http://schemas.microsoft.com/office/word/2010/wordprocessingShape" mc:Ignorable="w14 w15 w16se w16cid w16 w16cex w16sdtdh w16sdtfl w16du wp14">
   <w:p>
     <w:pPr>
       <w:pStyle w:val="Header"/>
@@ -516,7 +1216,7 @@
         <w:lang w:eastAsia="da-DK"/>
       </w:rPr>
       <w:drawing>
-        <wp:anchor distT="0" distB="0" distL="114300" distR="114300" simplePos="0" relativeHeight="251659264" behindDoc="1" locked="0" layoutInCell="1" allowOverlap="1">
+        <wp:anchor distT="0" distB="0" distL="114300" distR="114300" simplePos="0" relativeHeight="251659264" behindDoc="1" locked="0" layoutInCell="1" allowOverlap="1" wp14:anchorId="24A5AC25" wp14:editId="02C9D9B7">
           <wp:simplePos x="0" y="0"/>
           <wp:positionH relativeFrom="column">
             <wp:posOffset>-2540</wp:posOffset>
@@ -674,7 +1374,7 @@
             </wp:anchor>
           </w:drawing>
         </mc:Choice>
-        <mc:Fallback xmlns:cx2="http://schemas.microsoft.com/office/drawing/2015/10/21/chartex" xmlns:cx3="http://schemas.microsoft.com/office/drawing/2016/5/9/chartex" xmlns:cx4="http://schemas.microsoft.com/office/drawing/2016/5/10/chartex" xmlns:cx5="http://schemas.microsoft.com/office/drawing/2016/5/11/chartex" xmlns:cx6="http://schemas.microsoft.com/office/drawing/2016/5/12/chartex" xmlns:cx7="http://schemas.microsoft.com/office/drawing/2016/5/13/chartex" xmlns:cx8="http://schemas.microsoft.com/office/drawing/2016/5/14/chartex" xmlns:aink="http://schemas.microsoft.com/office/drawing/2016/ink" xmlns:am3d="http://schemas.microsoft.com/office/drawing/2017/model3d" xmlns:oel="http://schemas.microsoft.com/office/2019/extlst" xmlns:w16cex="http://schemas.microsoft.com/office/word/2018/wordml/cex" xmlns:w16cid="http://schemas.microsoft.com/office/word/2016/wordml/cid" xmlns:w16="http://schemas.microsoft.com/office/word/2018/wordml" xmlns:w16sdtdh="http://schemas.microsoft.com/office/word/2020/wordml/sdtdatahash">
+        <mc:Fallback>
           <w:pict>
             <v:line w14:anchorId="1532E998" id="Straight Connector 2" o:spid="_x0000_s1026" style="position:absolute;z-index:251657216;visibility:visible;mso-wrap-style:square;mso-width-percent:0;mso-wrap-distance-left:9pt;mso-wrap-distance-top:0;mso-wrap-distance-right:9pt;mso-wrap-distance-bottom:0;mso-position-horizontal:absolute;mso-position-horizontal-relative:text;mso-position-vertical:absolute;mso-position-vertical-relative:text;mso-width-percent:0;mso-width-relative:margin" from="-.15pt,25.95pt" to="480.9pt,25.95pt" o:gfxdata="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" strokecolor="#003d85" strokeweight=".25pt"/>
           </w:pict>
@@ -716,8 +1416,97 @@
 </file>
 
 <file path=word/numbering.xml><?xml version="1.0" encoding="utf-8"?>
-<w:numbering xmlns:wpc="http://schemas.microsoft.com/office/word/2010/wordprocessingCanvas" xmlns:cx="http://schemas.microsoft.com/office/drawing/2014/chartex" xmlns:cx1="http://schemas.microsoft.com/office/drawing/2015/9/8/chartex" xmlns:mc="http://schemas.openxmlformats.org/markup-compatibility/2006" xmlns:o="urn:schemas-microsoft-com:office:office" xmlns:r="http://schemas.openxmlformats.org/officeDocument/2006/relationships" xmlns:m="http://schemas.openxmlformats.org/officeDocument/2006/math" xmlns:v="urn:schemas-microsoft-com:vml" xmlns:wp14="http://schemas.microsoft.com/office/word/2010/wordprocessingDrawing" xmlns:wp="http://schemas.openxmlformats.org/drawingml/2006/wordprocessingDrawing" xmlns:w10="urn:schemas-microsoft-com:office:word" xmlns:w="http://schemas.openxmlformats.org/wordprocessingml/2006/main" xmlns:w14="http://schemas.microsoft.com/office/word/2010/wordml" xmlns:w15="http://schemas.microsoft.com/office/word/2012/wordml" xmlns:w16se="http://schemas.microsoft.com/office/word/2015/wordml/symex" xmlns:wpg="http://schemas.microsoft.com/office/word/2010/wordprocessingGroup" xmlns:wpi="http://schemas.microsoft.com/office/word/2010/wordprocessingInk" xmlns:wne="http://schemas.microsoft.com/office/word/2006/wordml" xmlns:wps="http://schemas.microsoft.com/office/word/2010/wordprocessingShape" mc:Ignorable="w14 w15 w16se wp14">
+<w:numbering xmlns:wpc="http://schemas.microsoft.com/office/word/2010/wordprocessingCanvas" xmlns:cx="http://schemas.microsoft.com/office/drawing/2014/chartex" xmlns:cx1="http://schemas.microsoft.com/office/drawing/2015/9/8/chartex" xmlns:cx2="http://schemas.microsoft.com/office/drawing/2015/10/21/chartex" xmlns:cx3="http://schemas.microsoft.com/office/drawing/2016/5/9/chartex" xmlns:cx4="http://schemas.microsoft.com/office/drawing/2016/5/10/chartex" xmlns:cx5="http://schemas.microsoft.com/office/drawing/2016/5/11/chartex" xmlns:cx6="http://schemas.microsoft.com/office/drawing/2016/5/12/chartex" xmlns:cx7="http://schemas.microsoft.com/office/drawing/2016/5/13/chartex" xmlns:cx8="http://schemas.microsoft.com/office/drawing/2016/5/14/chartex" xmlns:mc="http://schemas.openxmlformats.org/markup-compatibility/2006" xmlns:aink="http://schemas.microsoft.com/office/drawing/2016/ink" xmlns:am3d="http://schemas.microsoft.com/office/drawing/2017/model3d" xmlns:o="urn:schemas-microsoft-com:office:office" xmlns:oel="http://schemas.microsoft.com/office/2019/extlst" xmlns:r="http://schemas.openxmlformats.org/officeDocument/2006/relationships" xmlns:m="http://schemas.openxmlformats.org/officeDocument/2006/math" xmlns:v="urn:schemas-microsoft-com:vml" xmlns:wp14="http://schemas.microsoft.com/office/word/2010/wordprocessingDrawing" xmlns:wp="http://schemas.openxmlformats.org/drawingml/2006/wordprocessingDrawing" xmlns:w10="urn:schemas-microsoft-com:office:word" xmlns:w="http://schemas.openxmlformats.org/wordprocessingml/2006/main" xmlns:w14="http://schemas.microsoft.com/office/word/2010/wordml" xmlns:w15="http://schemas.microsoft.com/office/word/2012/wordml" xmlns:w16cex="http://schemas.microsoft.com/office/word/2018/wordml/cex" xmlns:w16cid="http://schemas.microsoft.com/office/word/2016/wordml/cid" xmlns:w16="http://schemas.microsoft.com/office/word/2018/wordml" xmlns:w16du="http://schemas.microsoft.com/office/word/2023/wordml/word16du" xmlns:w16sdtdh="http://schemas.microsoft.com/office/word/2020/wordml/sdtdatahash" xmlns:w16sdtfl="http://schemas.microsoft.com/office/word/2024/wordml/sdtformatlock" xmlns:w16se="http://schemas.microsoft.com/office/word/2015/wordml/symex" xmlns:wpg="http://schemas.microsoft.com/office/word/2010/wordprocessingGroup" xmlns:wpi="http://schemas.microsoft.com/office/word/2010/wordprocessingInk" xmlns:wne="http://schemas.microsoft.com/office/word/2006/wordml" xmlns:wps="http://schemas.microsoft.com/office/word/2010/wordprocessingShape" mc:Ignorable="w14 w15 w16se w16cid w16 w16cex w16sdtdh w16sdtfl w16du wp14">
   <w:abstractNum w:abstractNumId="0" w15:restartNumberingAfterBreak="0">
+    <w:nsid w:val="08857941"/>
+    <w:multiLevelType w:val="hybridMultilevel"/>
+    <w:tmpl w:val="E06C2290"/>
+    <w:lvl w:ilvl="0" w:tplc="0406000F">
+      <w:start w:val="1"/>
+      <w:numFmt w:val="decimal"/>
+      <w:lvlText w:val="%1."/>
+      <w:lvlJc w:val="left"/>
+      <w:pPr>
+        <w:ind w:left="720" w:hanging="360"/>
+      </w:pPr>
+      <w:rPr>
+        <w:rFonts w:hint="default"/>
+      </w:rPr>
+    </w:lvl>
+    <w:lvl w:ilvl="1" w:tplc="04060019" w:tentative="1">
+      <w:start w:val="1"/>
+      <w:numFmt w:val="lowerLetter"/>
+      <w:lvlText w:val="%2."/>
+      <w:lvlJc w:val="left"/>
+      <w:pPr>
+        <w:ind w:left="1440" w:hanging="360"/>
+      </w:pPr>
+    </w:lvl>
+    <w:lvl w:ilvl="2" w:tplc="0406001B" w:tentative="1">
+      <w:start w:val="1"/>
+      <w:numFmt w:val="lowerRoman"/>
+      <w:lvlText w:val="%3."/>
+      <w:lvlJc w:val="right"/>
+      <w:pPr>
+        <w:ind w:left="2160" w:hanging="180"/>
+      </w:pPr>
+    </w:lvl>
+    <w:lvl w:ilvl="3" w:tplc="0406000F" w:tentative="1">
+      <w:start w:val="1"/>
+      <w:numFmt w:val="decimal"/>
+      <w:lvlText w:val="%4."/>
+      <w:lvlJc w:val="left"/>
+      <w:pPr>
+        <w:ind w:left="2880" w:hanging="360"/>
+      </w:pPr>
+    </w:lvl>
+    <w:lvl w:ilvl="4" w:tplc="04060019" w:tentative="1">
+      <w:start w:val="1"/>
+      <w:numFmt w:val="lowerLetter"/>
+      <w:lvlText w:val="%5."/>
+      <w:lvlJc w:val="left"/>
+      <w:pPr>
+        <w:ind w:left="3600" w:hanging="360"/>
+      </w:pPr>
+    </w:lvl>
+    <w:lvl w:ilvl="5" w:tplc="0406001B" w:tentative="1">
+      <w:start w:val="1"/>
+      <w:numFmt w:val="lowerRoman"/>
+      <w:lvlText w:val="%6."/>
+      <w:lvlJc w:val="right"/>
+      <w:pPr>
+        <w:ind w:left="4320" w:hanging="180"/>
+      </w:pPr>
+    </w:lvl>
+    <w:lvl w:ilvl="6" w:tplc="0406000F" w:tentative="1">
+      <w:start w:val="1"/>
+      <w:numFmt w:val="decimal"/>
+      <w:lvlText w:val="%7."/>
+      <w:lvlJc w:val="left"/>
+      <w:pPr>
+        <w:ind w:left="5040" w:hanging="360"/>
+      </w:pPr>
+    </w:lvl>
+    <w:lvl w:ilvl="7" w:tplc="04060019" w:tentative="1">
+      <w:start w:val="1"/>
+      <w:numFmt w:val="lowerLetter"/>
+      <w:lvlText w:val="%8."/>
+      <w:lvlJc w:val="left"/>
+      <w:pPr>
+        <w:ind w:left="5760" w:hanging="360"/>
+      </w:pPr>
+    </w:lvl>
+    <w:lvl w:ilvl="8" w:tplc="0406001B" w:tentative="1">
+      <w:start w:val="1"/>
+      <w:numFmt w:val="lowerRoman"/>
+      <w:lvlText w:val="%9."/>
+      <w:lvlJc w:val="right"/>
+      <w:pPr>
+        <w:ind w:left="6480" w:hanging="180"/>
+      </w:pPr>
+    </w:lvl>
+  </w:abstractNum>
+  <w:abstractNum w:abstractNumId="1" w15:restartNumberingAfterBreak="0">
     <w:nsid w:val="2DFB2120"/>
     <w:multiLevelType w:val="hybridMultilevel"/>
     <w:tmpl w:val="D400B038"/>
@@ -829,7 +1618,7 @@
       </w:rPr>
     </w:lvl>
   </w:abstractNum>
-  <w:abstractNum w:abstractNumId="1" w15:restartNumberingAfterBreak="0">
+  <w:abstractNum w:abstractNumId="2" w15:restartNumberingAfterBreak="0">
     <w:nsid w:val="45A3485E"/>
     <w:multiLevelType w:val="multilevel"/>
     <w:tmpl w:val="5BDC9DF4"/>
@@ -920,7 +1709,7 @@
       </w:pPr>
     </w:lvl>
   </w:abstractNum>
-  <w:abstractNum w:abstractNumId="2" w15:restartNumberingAfterBreak="0">
+  <w:abstractNum w:abstractNumId="3" w15:restartNumberingAfterBreak="0">
     <w:nsid w:val="63452A3E"/>
     <w:multiLevelType w:val="hybridMultilevel"/>
     <w:tmpl w:val="DB56F84A"/>
@@ -1032,53 +1821,148 @@
       </w:rPr>
     </w:lvl>
   </w:abstractNum>
-  <w:num w:numId="1">
+  <w:abstractNum w:abstractNumId="4" w15:restartNumberingAfterBreak="0">
+    <w:nsid w:val="6D1D3A8B"/>
+    <w:multiLevelType w:val="hybridMultilevel"/>
+    <w:tmpl w:val="EB409D82"/>
+    <w:lvl w:ilvl="0" w:tplc="04060019">
+      <w:start w:val="1"/>
+      <w:numFmt w:val="lowerLetter"/>
+      <w:lvlText w:val="%1."/>
+      <w:lvlJc w:val="left"/>
+      <w:pPr>
+        <w:ind w:left="720" w:hanging="360"/>
+      </w:pPr>
+      <w:rPr>
+        <w:rFonts w:hint="default"/>
+      </w:rPr>
+    </w:lvl>
+    <w:lvl w:ilvl="1" w:tplc="04060019" w:tentative="1">
+      <w:start w:val="1"/>
+      <w:numFmt w:val="lowerLetter"/>
+      <w:lvlText w:val="%2."/>
+      <w:lvlJc w:val="left"/>
+      <w:pPr>
+        <w:ind w:left="1440" w:hanging="360"/>
+      </w:pPr>
+    </w:lvl>
+    <w:lvl w:ilvl="2" w:tplc="0406001B" w:tentative="1">
+      <w:start w:val="1"/>
+      <w:numFmt w:val="lowerRoman"/>
+      <w:lvlText w:val="%3."/>
+      <w:lvlJc w:val="right"/>
+      <w:pPr>
+        <w:ind w:left="2160" w:hanging="180"/>
+      </w:pPr>
+    </w:lvl>
+    <w:lvl w:ilvl="3" w:tplc="0406000F" w:tentative="1">
+      <w:start w:val="1"/>
+      <w:numFmt w:val="decimal"/>
+      <w:lvlText w:val="%4."/>
+      <w:lvlJc w:val="left"/>
+      <w:pPr>
+        <w:ind w:left="2880" w:hanging="360"/>
+      </w:pPr>
+    </w:lvl>
+    <w:lvl w:ilvl="4" w:tplc="04060019" w:tentative="1">
+      <w:start w:val="1"/>
+      <w:numFmt w:val="lowerLetter"/>
+      <w:lvlText w:val="%5."/>
+      <w:lvlJc w:val="left"/>
+      <w:pPr>
+        <w:ind w:left="3600" w:hanging="360"/>
+      </w:pPr>
+    </w:lvl>
+    <w:lvl w:ilvl="5" w:tplc="0406001B" w:tentative="1">
+      <w:start w:val="1"/>
+      <w:numFmt w:val="lowerRoman"/>
+      <w:lvlText w:val="%6."/>
+      <w:lvlJc w:val="right"/>
+      <w:pPr>
+        <w:ind w:left="4320" w:hanging="180"/>
+      </w:pPr>
+    </w:lvl>
+    <w:lvl w:ilvl="6" w:tplc="0406000F" w:tentative="1">
+      <w:start w:val="1"/>
+      <w:numFmt w:val="decimal"/>
+      <w:lvlText w:val="%7."/>
+      <w:lvlJc w:val="left"/>
+      <w:pPr>
+        <w:ind w:left="5040" w:hanging="360"/>
+      </w:pPr>
+    </w:lvl>
+    <w:lvl w:ilvl="7" w:tplc="04060019" w:tentative="1">
+      <w:start w:val="1"/>
+      <w:numFmt w:val="lowerLetter"/>
+      <w:lvlText w:val="%8."/>
+      <w:lvlJc w:val="left"/>
+      <w:pPr>
+        <w:ind w:left="5760" w:hanging="360"/>
+      </w:pPr>
+    </w:lvl>
+    <w:lvl w:ilvl="8" w:tplc="0406001B" w:tentative="1">
+      <w:start w:val="1"/>
+      <w:numFmt w:val="lowerRoman"/>
+      <w:lvlText w:val="%9."/>
+      <w:lvlJc w:val="right"/>
+      <w:pPr>
+        <w:ind w:left="6480" w:hanging="180"/>
+      </w:pPr>
+    </w:lvl>
+  </w:abstractNum>
+  <w:num w:numId="1" w16cid:durableId="54669087">
+    <w:abstractNumId w:val="2"/>
+  </w:num>
+  <w:num w:numId="2" w16cid:durableId="1169059082">
+    <w:abstractNumId w:val="2"/>
+  </w:num>
+  <w:num w:numId="3" w16cid:durableId="499463128">
+    <w:abstractNumId w:val="2"/>
+  </w:num>
+  <w:num w:numId="4" w16cid:durableId="2122869427">
+    <w:abstractNumId w:val="2"/>
+  </w:num>
+  <w:num w:numId="5" w16cid:durableId="1040400919">
+    <w:abstractNumId w:val="2"/>
+  </w:num>
+  <w:num w:numId="6" w16cid:durableId="386029639">
+    <w:abstractNumId w:val="2"/>
+  </w:num>
+  <w:num w:numId="7" w16cid:durableId="780422193">
+    <w:abstractNumId w:val="2"/>
+  </w:num>
+  <w:num w:numId="8" w16cid:durableId="2034383370">
+    <w:abstractNumId w:val="2"/>
+  </w:num>
+  <w:num w:numId="9" w16cid:durableId="1248808996">
+    <w:abstractNumId w:val="2"/>
+  </w:num>
+  <w:num w:numId="10" w16cid:durableId="1017123667">
+    <w:abstractNumId w:val="2"/>
+  </w:num>
+  <w:num w:numId="11" w16cid:durableId="1912545931">
+    <w:abstractNumId w:val="2"/>
+  </w:num>
+  <w:num w:numId="12" w16cid:durableId="1656179180">
+    <w:abstractNumId w:val="2"/>
+  </w:num>
+  <w:num w:numId="13" w16cid:durableId="899173226">
     <w:abstractNumId w:val="1"/>
   </w:num>
-  <w:num w:numId="2">
-    <w:abstractNumId w:val="1"/>
+  <w:num w:numId="14" w16cid:durableId="888417206">
+    <w:abstractNumId w:val="3"/>
   </w:num>
-  <w:num w:numId="3">
-    <w:abstractNumId w:val="1"/>
-  </w:num>
-  <w:num w:numId="4">
-    <w:abstractNumId w:val="1"/>
-  </w:num>
-  <w:num w:numId="5">
-    <w:abstractNumId w:val="1"/>
-  </w:num>
-  <w:num w:numId="6">
-    <w:abstractNumId w:val="1"/>
-  </w:num>
-  <w:num w:numId="7">
-    <w:abstractNumId w:val="1"/>
-  </w:num>
-  <w:num w:numId="8">
-    <w:abstractNumId w:val="1"/>
-  </w:num>
-  <w:num w:numId="9">
-    <w:abstractNumId w:val="1"/>
-  </w:num>
-  <w:num w:numId="10">
-    <w:abstractNumId w:val="1"/>
-  </w:num>
-  <w:num w:numId="11">
-    <w:abstractNumId w:val="1"/>
-  </w:num>
-  <w:num w:numId="12">
-    <w:abstractNumId w:val="1"/>
-  </w:num>
-  <w:num w:numId="13">
+  <w:num w:numId="15" w16cid:durableId="1703434295">
     <w:abstractNumId w:val="0"/>
   </w:num>
-  <w:num w:numId="14">
-    <w:abstractNumId w:val="2"/>
+  <w:num w:numId="16" w16cid:durableId="1715425614">
+    <w:abstractNumId w:val="4"/>
   </w:num>
 </w:numbering>
 </file>
 
 <file path=word/styles.xml><?xml version="1.0" encoding="utf-8"?>
-<w:styles xmlns:mc="http://schemas.openxmlformats.org/markup-compatibility/2006" xmlns:r="http://schemas.openxmlformats.org/officeDocument/2006/relationships" xmlns:w="http://schemas.openxmlformats.org/wordprocessingml/2006/main" xmlns:w14="http://schemas.microsoft.com/office/word/2010/wordml" xmlns:w15="http://schemas.microsoft.com/office/word/2012/wordml" xmlns:w16se="http://schemas.microsoft.com/office/word/2015/wordml/symex" mc:Ignorable="w14 w15 w16se">
+<w:styles xmlns:mc="http://schemas.openxmlformats.org/markup-compatibility/2006" xmlns:r="http://schemas.openxmlformats.org/officeDocument/2006/relationships" xmlns:w="http://schemas.openxmlformats.org/wordprocessingml/2006/main" xmlns:w14="http://schemas.microsoft.com/office/word/2010/wordml" xmlns:w15="http://schemas.microsoft.com/office/word/2012/wordml" xmlns:w16cex="http://schemas.microsoft.com/office/word/2018/wordml/cex" xmlns:w16cid="http://schemas.microsoft.com/office/word/2016/wordml/cid" xmlns:w16="http://schemas.microsoft.com/office/word/2018/wordml" xmlns:w16du="http://schemas.microsoft.com/office/word/2023/wordml/word16du" xmlns:w16sdtdh="http://schemas.microsoft.com/office/word/2020/wordml/sdtdatahash" xmlns:w16sdtfl="http://schemas.microsoft.com/office/word/2024/wordml/sdtformatlock" xmlns:w16se="http://schemas.microsoft.com/office/word/2015/wordml/symex" mc:Ignorable="w14 w15 w16se w16cid w16 w16cex w16sdtdh w16sdtfl w16du">
   <w:docDefaults>
     <w:rPrDefault>
       <w:rPr>
@@ -1094,7 +1978,7 @@
       </w:pPr>
     </w:pPrDefault>
   </w:docDefaults>
-  <w:latentStyles w:defLockedState="0" w:defUIPriority="99" w:defSemiHidden="0" w:defUnhideWhenUsed="0" w:defQFormat="0" w:count="371">
+  <w:latentStyles w:defLockedState="0" w:defUIPriority="99" w:defSemiHidden="0" w:defUnhideWhenUsed="0" w:defQFormat="0" w:count="376">
     <w:lsdException w:name="Normal" w:uiPriority="0" w:qFormat="1"/>
     <w:lsdException w:name="heading 1" w:uiPriority="9" w:qFormat="1"/>
     <w:lsdException w:name="heading 2" w:semiHidden="1" w:uiPriority="9" w:unhideWhenUsed="1" w:qFormat="1"/>
@@ -1466,6 +2350,11 @@
     <w:lsdException w:name="List Table 5 Dark Accent 6" w:uiPriority="50"/>
     <w:lsdException w:name="List Table 6 Colorful Accent 6" w:uiPriority="51"/>
     <w:lsdException w:name="List Table 7 Colorful Accent 6" w:uiPriority="52"/>
+    <w:lsdException w:name="Mention" w:semiHidden="1" w:unhideWhenUsed="1"/>
+    <w:lsdException w:name="Smart Hyperlink" w:semiHidden="1" w:unhideWhenUsed="1"/>
+    <w:lsdException w:name="Hashtag" w:semiHidden="1" w:unhideWhenUsed="1"/>
+    <w:lsdException w:name="Unresolved Mention" w:semiHidden="1" w:unhideWhenUsed="1"/>
+    <w:lsdException w:name="Smart Link" w:semiHidden="1" w:unhideWhenUsed="1"/>
   </w:latentStyles>
   <w:style w:type="paragraph" w:default="1" w:styleId="Normal">
     <w:name w:val="Normal"/>

</xml_diff>